<commit_message>
fixed problem with responsive hamburger menu
</commit_message>
<xml_diff>
--- a/assets/download/SMBernard1pg.docx
+++ b/assets/download/SMBernard1pg.docx
@@ -62,15 +62,6 @@
                 <w:sz w:val="20"/>
                 <w:szCs w:val="20"/>
               </w:rPr>
-              <w:t>6829 Creekwood Dr, Douglasville, GA 30135</w:t>
-            </w:r>
-            <w:r>
-              <w:rPr>
-                <w:rFonts w:ascii="Tahoma" w:hAnsi="Tahoma" w:cs="Tahoma"/>
-                <w:sz w:val="20"/>
-                <w:szCs w:val="20"/>
-              </w:rPr>
-              <w:br/>
               <w:t xml:space="preserve">(470) 429-8556 </w:t>
             </w:r>
             <w:r>
@@ -80,16 +71,59 @@
                 <w:szCs w:val="20"/>
               </w:rPr>
               <w:br/>
-              <w:t>susanmbernard@gmail.com</w:t>
             </w:r>
-            <w:r>
+            <w:hyperlink r:id="rId4" w:history="1">
+              <w:r>
+                <w:rPr>
+                  <w:rStyle w:val="Hyperlink"/>
+                  <w:rFonts w:ascii="Tahoma" w:hAnsi="Tahoma" w:cs="Tahoma"/>
+                  <w:sz w:val="20"/>
+                  <w:szCs w:val="20"/>
+                </w:rPr>
+                <w:t>susanmbernard@gmail.com</w:t>
+              </w:r>
+            </w:hyperlink>
+          </w:p>
+          <w:p>
+            <w:pPr>
+              <w:widowControl w:val="0"/>
+              <w:autoSpaceDE w:val="0"/>
+              <w:autoSpaceDN w:val="0"/>
+              <w:adjustRightInd w:val="0"/>
+              <w:spacing w:after="0"/>
+              <w:jc w:val="center"/>
               <w:rPr>
                 <w:rFonts w:ascii="Tahoma" w:hAnsi="Tahoma" w:cs="Tahoma"/>
                 <w:sz w:val="20"/>
                 <w:szCs w:val="20"/>
               </w:rPr>
-              <w:br/>
-            </w:r>
+            </w:pPr>
+            <w:hyperlink r:id="rId5" w:history="1">
+              <w:r>
+                <w:rPr>
+                  <w:rStyle w:val="Hyperlink"/>
+                  <w:rFonts w:ascii="Tahoma" w:hAnsi="Tahoma" w:cs="Tahoma"/>
+                  <w:sz w:val="20"/>
+                  <w:szCs w:val="20"/>
+                </w:rPr>
+                <w:t>https://smbernard.tech</w:t>
+              </w:r>
+            </w:hyperlink>
+          </w:p>
+          <w:p>
+            <w:pPr>
+              <w:widowControl w:val="0"/>
+              <w:autoSpaceDE w:val="0"/>
+              <w:autoSpaceDN w:val="0"/>
+              <w:adjustRightInd w:val="0"/>
+              <w:spacing w:after="0"/>
+              <w:jc w:val="center"/>
+              <w:rPr>
+                <w:rFonts w:ascii="Tahoma" w:hAnsi="Tahoma" w:cs="Tahoma"/>
+                <w:sz w:val="20"/>
+                <w:szCs w:val="20"/>
+              </w:rPr>
+            </w:pPr>
             <w:r>
               <w:rPr>
                 <w:rFonts w:ascii="Tahoma" w:hAnsi="Tahoma" w:cs="Tahoma"/>
@@ -115,7 +149,7 @@
                           </pic:cNvPicPr>
                         </pic:nvPicPr>
                         <pic:blipFill>
-                          <a:blip r:embed="rId4">
+                          <a:blip r:embed="rId6">
                             <a:extLst>
                               <a:ext uri="{28A0092B-C50C-407E-A947-70E740481C1C}">
                                 <a14:useLocalDpi xmlns:a14="http://schemas.microsoft.com/office/drawing/2010/main" val="0"/>
@@ -279,17 +313,7 @@
                       <w:sz w:val="20"/>
                       <w:szCs w:val="20"/>
                     </w:rPr>
-                    <w:t>F</w:t>
-                  </w:r>
-                  <w:bookmarkStart w:id="0" w:name="_GoBack"/>
-                  <w:bookmarkEnd w:id="0"/>
-                  <w:r>
-                    <w:rPr>
-                      <w:rFonts w:ascii="Tahoma" w:hAnsi="Tahoma" w:cs="Tahoma"/>
-                      <w:sz w:val="20"/>
-                      <w:szCs w:val="20"/>
-                    </w:rPr>
-                    <w:t>X</w:t>
+                    <w:t>FX</w:t>
                   </w:r>
                   <w:r>
                     <w:rPr>
@@ -381,6 +405,8 @@
                     </w:rPr>
                     <w:t>ite, UML, XML</w:t>
                   </w:r>
+                  <w:bookmarkStart w:id="0" w:name="_GoBack"/>
+                  <w:bookmarkEnd w:id="0"/>
                 </w:p>
               </w:tc>
               <w:tc>
@@ -2311,6 +2337,29 @@
     <w:semiHidden/>
     <w:unhideWhenUsed/>
   </w:style>
+  <w:style w:type="character" w:styleId="Hyperlink">
+    <w:name w:val="Hyperlink"/>
+    <w:basedOn w:val="DefaultParagraphFont"/>
+    <w:uiPriority w:val="99"/>
+    <w:unhideWhenUsed/>
+    <w:rsid w:val="00C44043"/>
+    <w:rPr>
+      <w:color w:val="0563C1" w:themeColor="hyperlink"/>
+      <w:u w:val="single"/>
+    </w:rPr>
+  </w:style>
+  <w:style w:type="character" w:styleId="UnresolvedMention">
+    <w:name w:val="Unresolved Mention"/>
+    <w:basedOn w:val="DefaultParagraphFont"/>
+    <w:uiPriority w:val="99"/>
+    <w:semiHidden/>
+    <w:unhideWhenUsed/>
+    <w:rsid w:val="00C44043"/>
+    <w:rPr>
+      <w:color w:val="605E5C"/>
+      <w:shd w:val="clear" w:color="auto" w:fill="E1DFDD"/>
+    </w:rPr>
+  </w:style>
 </w:styles>
 </file>
 

</xml_diff>